<commit_message>
Ajout des diagrammes de cas d'utilisation
</commit_message>
<xml_diff>
--- a/Rapports/annexes/Annexe 2. Dossier de l'analyse des besoins.docx
+++ b/Rapports/annexes/Annexe 2. Dossier de l'analyse des besoins.docx
@@ -1,6 +1,6 @@
 
 <file path=word/document.xml><?xml version="1.0" encoding="utf-8"?>
-<w:document xmlns:ve="http://schemas.openxmlformats.org/markup-compatibility/2006" xmlns:o="urn:schemas-microsoft-com:office:office" xmlns:r="http://schemas.openxmlformats.org/officeDocument/2006/relationships" xmlns:m="http://schemas.openxmlformats.org/officeDocument/2006/math" xmlns:v="urn:schemas-microsoft-com:vml" xmlns:wp="http://schemas.openxmlformats.org/drawingml/2006/wordprocessingDrawing" xmlns:w10="urn:schemas-microsoft-com:office:word" xmlns:w="http://schemas.openxmlformats.org/wordprocessingml/2006/main" xmlns:wne="http://schemas.microsoft.com/office/word/2006/wordml">
+<w:document xmlns:wpc="http://schemas.microsoft.com/office/word/2010/wordprocessingCanvas" xmlns:mc="http://schemas.openxmlformats.org/markup-compatibility/2006" xmlns:o="urn:schemas-microsoft-com:office:office" xmlns:r="http://schemas.openxmlformats.org/officeDocument/2006/relationships" xmlns:m="http://schemas.openxmlformats.org/officeDocument/2006/math" xmlns:v="urn:schemas-microsoft-com:vml" xmlns:wp14="http://schemas.microsoft.com/office/word/2010/wordprocessingDrawing" xmlns:wp="http://schemas.openxmlformats.org/drawingml/2006/wordprocessingDrawing" xmlns:w10="urn:schemas-microsoft-com:office:word" xmlns:w="http://schemas.openxmlformats.org/wordprocessingml/2006/main" xmlns:w14="http://schemas.microsoft.com/office/word/2010/wordml" xmlns:w15="http://schemas.microsoft.com/office/word/2012/wordml" xmlns:wpg="http://schemas.microsoft.com/office/word/2010/wordprocessingGroup" xmlns:wpi="http://schemas.microsoft.com/office/word/2010/wordprocessingInk" xmlns:wne="http://schemas.microsoft.com/office/word/2006/wordml" xmlns:wps="http://schemas.microsoft.com/office/word/2010/wordprocessingShape" mc:Ignorable="w14 w15 wp14">
   <w:body>
     <w:p>
       <w:pPr>
@@ -36,7 +36,7 @@
           <w:left w:w="10" w:type="dxa"/>
           <w:right w:w="10" w:type="dxa"/>
         </w:tblCellMar>
-        <w:tblLook w:val="04A0"/>
+        <w:tblLook w:val="04A0" w:firstRow="1" w:lastRow="0" w:firstColumn="1" w:lastColumn="0" w:noHBand="0" w:noVBand="1"/>
       </w:tblPr>
       <w:tblGrid>
         <w:gridCol w:w="4735"/>
@@ -68,7 +68,6 @@
                 <w:b/>
               </w:rPr>
             </w:pPr>
-            <w:proofErr w:type="spellStart"/>
             <w:r>
               <w:rPr>
                 <w:rFonts w:ascii="Arial" w:hAnsi="Arial"/>
@@ -76,7 +75,6 @@
               </w:rPr>
               <w:t>Daily'Print</w:t>
             </w:r>
-            <w:proofErr w:type="spellEnd"/>
           </w:p>
         </w:tc>
         <w:tc>
@@ -220,21 +218,7 @@
               <w:rPr>
                 <w:rFonts w:ascii="Arial" w:hAnsi="Arial"/>
               </w:rPr>
-              <w:t xml:space="preserve"> </w:t>
-            </w:r>
-            <w:proofErr w:type="spellStart"/>
-            <w:r>
-              <w:rPr>
-                <w:rFonts w:ascii="Arial" w:hAnsi="Arial"/>
-              </w:rPr>
-              <w:t>Daily’Print</w:t>
-            </w:r>
-            <w:proofErr w:type="spellEnd"/>
-            <w:r>
-              <w:rPr>
-                <w:rFonts w:ascii="Arial" w:hAnsi="Arial"/>
-              </w:rPr>
-              <w:t xml:space="preserve"> team</w:t>
+              <w:t xml:space="preserve"> Daily’Print team</w:t>
             </w:r>
           </w:p>
         </w:tc>
@@ -314,19 +298,11 @@
         </w:rPr>
         <w:t xml:space="preserve">Ce document présente les différentes facettes des besoins exprimés par l’utilisateur. On cherche dans ce projet à créer un système de </w:t>
       </w:r>
-      <w:proofErr w:type="spellStart"/>
       <w:r>
         <w:rPr>
           <w:rFonts w:ascii="Arial" w:hAnsi="Arial" w:cs="Arial"/>
         </w:rPr>
-        <w:t>ticketing</w:t>
-      </w:r>
-      <w:proofErr w:type="spellEnd"/>
-      <w:r>
-        <w:rPr>
-          <w:rFonts w:ascii="Arial" w:hAnsi="Arial" w:cs="Arial"/>
-        </w:rPr>
-        <w:t xml:space="preserve"> pour un système de reprographie</w:t>
+        <w:t>ticketing pour un système de reprographie</w:t>
       </w:r>
       <w:r>
         <w:rPr>
@@ -435,7 +411,7 @@
       <w:tblPr>
         <w:tblStyle w:val="Grilledutableau"/>
         <w:tblW w:w="0" w:type="auto"/>
-        <w:tblLook w:val="04A0"/>
+        <w:tblLook w:val="04A0" w:firstRow="1" w:lastRow="0" w:firstColumn="1" w:lastColumn="0" w:noHBand="0" w:noVBand="1"/>
       </w:tblPr>
       <w:tblGrid>
         <w:gridCol w:w="3259"/>
@@ -940,33 +916,8 @@
           <w:rFonts w:ascii="Arial" w:hAnsi="Arial"/>
           <w:bCs/>
         </w:rPr>
-        <w:t xml:space="preserve">: Fabrice </w:t>
-      </w:r>
-      <w:proofErr w:type="spellStart"/>
-      <w:r>
-        <w:rPr>
-          <w:rFonts w:ascii="Arial" w:hAnsi="Arial"/>
-          <w:bCs/>
-        </w:rPr>
-        <w:t>Hoguin</w:t>
-      </w:r>
-      <w:proofErr w:type="spellEnd"/>
-      <w:r>
-        <w:rPr>
-          <w:rFonts w:ascii="Arial" w:hAnsi="Arial"/>
-          <w:bCs/>
-        </w:rPr>
-        <w:t xml:space="preserve">, professeur de l’IUT de </w:t>
-      </w:r>
-      <w:proofErr w:type="spellStart"/>
-      <w:r>
-        <w:rPr>
-          <w:rFonts w:ascii="Arial" w:hAnsi="Arial"/>
-          <w:bCs/>
-        </w:rPr>
-        <w:t>Vélizy</w:t>
-      </w:r>
-      <w:proofErr w:type="spellEnd"/>
+        <w:t>: Fabrice Hoguin, professeur de l’IUT de Vélizy</w:t>
+      </w:r>
       <w:r>
         <w:rPr>
           <w:rFonts w:ascii="Arial" w:hAnsi="Arial"/>
@@ -980,7 +931,7 @@
         <w:tblStyle w:val="Grilledutableau"/>
         <w:tblW w:w="0" w:type="auto"/>
         <w:tblInd w:w="709" w:type="dxa"/>
-        <w:tblLook w:val="04A0"/>
+        <w:tblLook w:val="04A0" w:firstRow="1" w:lastRow="0" w:firstColumn="1" w:lastColumn="0" w:noHBand="0" w:noVBand="1"/>
       </w:tblPr>
       <w:tblGrid>
         <w:gridCol w:w="2427"/>
@@ -2146,31 +2097,13 @@
         </w:rPr>
         <w:t xml:space="preserve"> et </w:t>
       </w:r>
-      <w:proofErr w:type="spellStart"/>
-      <w:r>
-        <w:rPr>
-          <w:rFonts w:ascii="Arial" w:hAnsi="Arial"/>
-          <w:b/>
-        </w:rPr>
-        <w:t>Mozilla</w:t>
-      </w:r>
-      <w:proofErr w:type="spellEnd"/>
-      <w:r>
-        <w:rPr>
-          <w:rFonts w:ascii="Arial" w:hAnsi="Arial"/>
-          <w:b/>
-        </w:rPr>
-        <w:t xml:space="preserve"> </w:t>
-      </w:r>
-      <w:proofErr w:type="spellStart"/>
-      <w:r>
-        <w:rPr>
-          <w:rFonts w:ascii="Arial" w:hAnsi="Arial"/>
-          <w:b/>
-        </w:rPr>
-        <w:t>Firefox</w:t>
-      </w:r>
-      <w:proofErr w:type="spellEnd"/>
+      <w:r>
+        <w:rPr>
+          <w:rFonts w:ascii="Arial" w:hAnsi="Arial"/>
+          <w:b/>
+        </w:rPr>
+        <w:t>Mozilla Firefox</w:t>
+      </w:r>
       <w:r>
         <w:rPr>
           <w:rFonts w:ascii="Arial" w:hAnsi="Arial"/>
@@ -2191,21 +2124,7 @@
         <w:rPr>
           <w:rFonts w:ascii="Arial" w:hAnsi="Arial"/>
         </w:rPr>
-        <w:t xml:space="preserve">Le site web </w:t>
-      </w:r>
-      <w:proofErr w:type="spellStart"/>
-      <w:r>
-        <w:rPr>
-          <w:rFonts w:ascii="Arial" w:hAnsi="Arial"/>
-        </w:rPr>
-        <w:t>Daily’Print</w:t>
-      </w:r>
-      <w:proofErr w:type="spellEnd"/>
-      <w:r>
-        <w:rPr>
-          <w:rFonts w:ascii="Arial" w:hAnsi="Arial"/>
-        </w:rPr>
-        <w:t xml:space="preserve"> sera disponible sur </w:t>
+        <w:t xml:space="preserve">Le site web Daily’Print sera disponible sur </w:t>
       </w:r>
       <w:r>
         <w:rPr>
@@ -2220,6 +2139,16 @@
         </w:rPr>
         <w:t>.</w:t>
       </w:r>
+    </w:p>
+    <w:p>
+      <w:pPr>
+        <w:pStyle w:val="Standard"/>
+        <w:spacing w:line="360" w:lineRule="auto"/>
+        <w:ind w:left="709" w:firstLine="709"/>
+        <w:rPr>
+          <w:rFonts w:ascii="Arial" w:hAnsi="Arial"/>
+        </w:rPr>
+      </w:pPr>
     </w:p>
     <w:p>
       <w:pPr>
@@ -2278,6 +2207,236 @@
           <w:bCs/>
         </w:rPr>
       </w:pPr>
+      <w:r>
+        <w:rPr>
+          <w:rFonts w:ascii="Arial" w:hAnsi="Arial"/>
+          <w:b/>
+          <w:bCs/>
+          <w:noProof/>
+          <w:lang w:eastAsia="fr-FR" w:bidi="ar-SA"/>
+        </w:rPr>
+        <w:drawing>
+          <wp:inline distT="0" distB="0" distL="0" distR="0">
+            <wp:extent cx="5657850" cy="5124450"/>
+            <wp:effectExtent l="0" t="0" r="0" b="0"/>
+            <wp:docPr id="5" name="Image 5"/>
+            <wp:cNvGraphicFramePr>
+              <a:graphicFrameLocks xmlns:a="http://schemas.openxmlformats.org/drawingml/2006/main" noChangeAspect="1"/>
+            </wp:cNvGraphicFramePr>
+            <a:graphic xmlns:a="http://schemas.openxmlformats.org/drawingml/2006/main">
+              <a:graphicData uri="http://schemas.openxmlformats.org/drawingml/2006/picture">
+                <pic:pic xmlns:pic="http://schemas.openxmlformats.org/drawingml/2006/picture">
+                  <pic:nvPicPr>
+                    <pic:cNvPr id="5" name="UseCaseDiagram2inscription.png"/>
+                    <pic:cNvPicPr/>
+                  </pic:nvPicPr>
+                  <pic:blipFill>
+                    <a:blip r:embed="rId8">
+                      <a:extLst>
+                        <a:ext uri="{28A0092B-C50C-407E-A947-70E740481C1C}">
+                          <a14:useLocalDpi xmlns:a14="http://schemas.microsoft.com/office/drawing/2010/main" val="0"/>
+                        </a:ext>
+                      </a:extLst>
+                    </a:blip>
+                    <a:stretch>
+                      <a:fillRect/>
+                    </a:stretch>
+                  </pic:blipFill>
+                  <pic:spPr>
+                    <a:xfrm>
+                      <a:off x="0" y="0"/>
+                      <a:ext cx="5657850" cy="5124450"/>
+                    </a:xfrm>
+                    <a:prstGeom prst="rect">
+                      <a:avLst/>
+                    </a:prstGeom>
+                  </pic:spPr>
+                </pic:pic>
+              </a:graphicData>
+            </a:graphic>
+          </wp:inline>
+        </w:drawing>
+      </w:r>
+    </w:p>
+    <w:p>
+      <w:pPr>
+        <w:pStyle w:val="Sansinterligne"/>
+        <w:spacing w:line="360" w:lineRule="auto"/>
+        <w:jc w:val="center"/>
+        <w:rPr>
+          <w:rFonts w:ascii="Arial" w:hAnsi="Arial"/>
+          <w:bCs/>
+          <w:color w:val="FF0000"/>
+          <w:u w:val="single"/>
+        </w:rPr>
+      </w:pPr>
+      <w:r>
+        <w:rPr>
+          <w:rFonts w:ascii="Arial" w:hAnsi="Arial"/>
+          <w:b/>
+          <w:bCs/>
+        </w:rPr>
+        <w:tab/>
+      </w:r>
+      <w:r>
+        <w:rPr>
+          <w:rFonts w:ascii="Arial" w:hAnsi="Arial"/>
+          <w:bCs/>
+          <w:color w:val="000000" w:themeColor="text1"/>
+          <w:u w:val="single"/>
+        </w:rPr>
+        <w:t>Diagramme de cas d’</w:t>
+      </w:r>
+      <w:r>
+        <w:rPr>
+          <w:rFonts w:ascii="Arial" w:hAnsi="Arial"/>
+          <w:bCs/>
+          <w:color w:val="000000" w:themeColor="text1"/>
+          <w:u w:val="single"/>
+        </w:rPr>
+        <w:t xml:space="preserve">utilisation 1 </w:t>
+      </w:r>
+      <w:r>
+        <w:rPr>
+          <w:rFonts w:ascii="Arial" w:hAnsi="Arial"/>
+          <w:bCs/>
+          <w:color w:val="FF0000"/>
+          <w:u w:val="single"/>
+        </w:rPr>
+        <w:t xml:space="preserve">: </w:t>
+      </w:r>
+      <w:r>
+        <w:rPr>
+          <w:rFonts w:ascii="Arial" w:hAnsi="Arial"/>
+          <w:bCs/>
+          <w:color w:val="FF0000"/>
+          <w:u w:val="single"/>
+        </w:rPr>
+        <w:t>Inscription</w:t>
+      </w:r>
+    </w:p>
+    <w:p>
+      <w:pPr>
+        <w:pStyle w:val="Sansinterligne"/>
+        <w:tabs>
+          <w:tab w:val="left" w:pos="3510"/>
+        </w:tabs>
+        <w:spacing w:line="360" w:lineRule="auto"/>
+        <w:jc w:val="both"/>
+        <w:rPr>
+          <w:rFonts w:ascii="Arial" w:hAnsi="Arial"/>
+          <w:b/>
+          <w:bCs/>
+        </w:rPr>
+      </w:pPr>
+    </w:p>
+    <w:p>
+      <w:pPr>
+        <w:pStyle w:val="Sansinterligne"/>
+        <w:spacing w:line="360" w:lineRule="auto"/>
+        <w:jc w:val="both"/>
+        <w:rPr>
+          <w:rFonts w:ascii="Arial" w:hAnsi="Arial"/>
+          <w:b/>
+          <w:bCs/>
+        </w:rPr>
+      </w:pPr>
+    </w:p>
+    <w:p>
+      <w:pPr>
+        <w:pStyle w:val="Sansinterligne"/>
+        <w:spacing w:line="360" w:lineRule="auto"/>
+        <w:jc w:val="both"/>
+        <w:rPr>
+          <w:rFonts w:ascii="Arial" w:hAnsi="Arial"/>
+          <w:b/>
+          <w:bCs/>
+        </w:rPr>
+      </w:pPr>
+      <w:r>
+        <w:rPr>
+          <w:rFonts w:ascii="Arial" w:hAnsi="Arial"/>
+          <w:b/>
+          <w:bCs/>
+          <w:noProof/>
+          <w:lang w:eastAsia="fr-FR" w:bidi="ar-SA"/>
+        </w:rPr>
+        <w:lastRenderedPageBreak/>
+        <w:drawing>
+          <wp:inline distT="0" distB="0" distL="0" distR="0">
+            <wp:extent cx="5953125" cy="4743450"/>
+            <wp:effectExtent l="0" t="0" r="0" b="0"/>
+            <wp:docPr id="3" name="Image 3"/>
+            <wp:cNvGraphicFramePr>
+              <a:graphicFrameLocks xmlns:a="http://schemas.openxmlformats.org/drawingml/2006/main" noChangeAspect="1"/>
+            </wp:cNvGraphicFramePr>
+            <a:graphic xmlns:a="http://schemas.openxmlformats.org/drawingml/2006/main">
+              <a:graphicData uri="http://schemas.openxmlformats.org/drawingml/2006/picture">
+                <pic:pic xmlns:pic="http://schemas.openxmlformats.org/drawingml/2006/picture">
+                  <pic:nvPicPr>
+                    <pic:cNvPr id="3" name="UseCaseDiagram1demande.png"/>
+                    <pic:cNvPicPr/>
+                  </pic:nvPicPr>
+                  <pic:blipFill>
+                    <a:blip r:embed="rId9">
+                      <a:extLst>
+                        <a:ext uri="{28A0092B-C50C-407E-A947-70E740481C1C}">
+                          <a14:useLocalDpi xmlns:a14="http://schemas.microsoft.com/office/drawing/2010/main" val="0"/>
+                        </a:ext>
+                      </a:extLst>
+                    </a:blip>
+                    <a:stretch>
+                      <a:fillRect/>
+                    </a:stretch>
+                  </pic:blipFill>
+                  <pic:spPr>
+                    <a:xfrm>
+                      <a:off x="0" y="0"/>
+                      <a:ext cx="5953125" cy="4743450"/>
+                    </a:xfrm>
+                    <a:prstGeom prst="rect">
+                      <a:avLst/>
+                    </a:prstGeom>
+                  </pic:spPr>
+                </pic:pic>
+              </a:graphicData>
+            </a:graphic>
+          </wp:inline>
+        </w:drawing>
+      </w:r>
+      <w:bookmarkStart w:id="0" w:name="_GoBack"/>
+      <w:bookmarkEnd w:id="0"/>
+    </w:p>
+    <w:p>
+      <w:pPr>
+        <w:pStyle w:val="Sansinterligne"/>
+        <w:spacing w:line="360" w:lineRule="auto"/>
+        <w:jc w:val="center"/>
+        <w:rPr>
+          <w:rFonts w:ascii="Arial" w:hAnsi="Arial"/>
+          <w:bCs/>
+          <w:color w:val="FF0000"/>
+          <w:u w:val="single"/>
+        </w:rPr>
+      </w:pPr>
+      <w:r>
+        <w:rPr>
+          <w:rFonts w:ascii="Arial" w:hAnsi="Arial"/>
+          <w:bCs/>
+          <w:color w:val="000000" w:themeColor="text1"/>
+          <w:u w:val="single"/>
+        </w:rPr>
+        <w:t>Diagramme de cas d’utilisation 2</w:t>
+      </w:r>
+      <w:r>
+        <w:rPr>
+          <w:rFonts w:ascii="Arial" w:hAnsi="Arial"/>
+          <w:bCs/>
+          <w:color w:val="FF0000"/>
+          <w:u w:val="single"/>
+        </w:rPr>
+        <w:t> : Création de demande</w:t>
+      </w:r>
     </w:p>
     <w:p>
       <w:pPr>
@@ -2498,78 +2657,6 @@
     <w:p>
       <w:pPr>
         <w:pStyle w:val="Sansinterligne"/>
-        <w:spacing w:line="360" w:lineRule="auto"/>
-        <w:jc w:val="both"/>
-        <w:rPr>
-          <w:rFonts w:ascii="Arial" w:hAnsi="Arial"/>
-          <w:b/>
-          <w:bCs/>
-        </w:rPr>
-      </w:pPr>
-    </w:p>
-    <w:p>
-      <w:pPr>
-        <w:pStyle w:val="Sansinterligne"/>
-        <w:spacing w:line="360" w:lineRule="auto"/>
-        <w:jc w:val="both"/>
-        <w:rPr>
-          <w:rFonts w:ascii="Arial" w:hAnsi="Arial"/>
-          <w:b/>
-          <w:bCs/>
-        </w:rPr>
-      </w:pPr>
-    </w:p>
-    <w:p>
-      <w:pPr>
-        <w:pStyle w:val="Sansinterligne"/>
-        <w:spacing w:line="360" w:lineRule="auto"/>
-        <w:jc w:val="both"/>
-        <w:rPr>
-          <w:rFonts w:ascii="Arial" w:hAnsi="Arial"/>
-          <w:b/>
-          <w:bCs/>
-        </w:rPr>
-      </w:pPr>
-    </w:p>
-    <w:p>
-      <w:pPr>
-        <w:pStyle w:val="Sansinterligne"/>
-        <w:spacing w:line="360" w:lineRule="auto"/>
-        <w:jc w:val="both"/>
-        <w:rPr>
-          <w:rFonts w:ascii="Arial" w:hAnsi="Arial"/>
-          <w:b/>
-          <w:bCs/>
-        </w:rPr>
-      </w:pPr>
-    </w:p>
-    <w:p>
-      <w:pPr>
-        <w:pStyle w:val="Sansinterligne"/>
-        <w:spacing w:line="360" w:lineRule="auto"/>
-        <w:jc w:val="both"/>
-        <w:rPr>
-          <w:rFonts w:ascii="Arial" w:hAnsi="Arial"/>
-          <w:b/>
-          <w:bCs/>
-        </w:rPr>
-      </w:pPr>
-    </w:p>
-    <w:p>
-      <w:pPr>
-        <w:pStyle w:val="Sansinterligne"/>
-        <w:spacing w:line="360" w:lineRule="auto"/>
-        <w:jc w:val="both"/>
-        <w:rPr>
-          <w:rFonts w:ascii="Arial" w:hAnsi="Arial"/>
-          <w:b/>
-          <w:bCs/>
-        </w:rPr>
-      </w:pPr>
-    </w:p>
-    <w:p>
-      <w:pPr>
-        <w:pStyle w:val="Sansinterligne"/>
         <w:numPr>
           <w:ilvl w:val="2"/>
           <w:numId w:val="1"/>
@@ -2590,7 +2677,6 @@
           <w:bCs/>
           <w:color w:val="FF0000"/>
         </w:rPr>
-        <w:lastRenderedPageBreak/>
         <w:t>Cas d'utilisation Administrateur</w:t>
       </w:r>
     </w:p>
@@ -2887,27 +2973,7 @@
           <w:i/>
           <w:color w:val="00000A"/>
         </w:rPr>
-        <w:t xml:space="preserve"> mot de </w:t>
-      </w:r>
-      <w:proofErr w:type="spellStart"/>
-      <w:r>
-        <w:rPr>
-          <w:rFonts w:ascii="Arial" w:eastAsia="Calibri" w:hAnsi="Arial" w:cs="Calibri"/>
-          <w:bCs/>
-          <w:i/>
-          <w:color w:val="00000A"/>
-        </w:rPr>
-        <w:t>pass</w:t>
-      </w:r>
-      <w:proofErr w:type="spellEnd"/>
-      <w:r>
-        <w:rPr>
-          <w:rFonts w:ascii="Arial" w:eastAsia="Calibri" w:hAnsi="Arial" w:cs="Calibri"/>
-          <w:bCs/>
-          <w:i/>
-          <w:color w:val="00000A"/>
-        </w:rPr>
-        <w:t>.</w:t>
+        <w:t xml:space="preserve"> mot de pass.</w:t>
       </w:r>
     </w:p>
     <w:p>
@@ -3848,7 +3914,7 @@
                     <pic:cNvPicPr/>
                   </pic:nvPicPr>
                   <pic:blipFill>
-                    <a:blip r:embed="rId8" cstate="print"/>
+                    <a:blip r:embed="rId10" cstate="print"/>
                     <a:stretch>
                       <a:fillRect/>
                     </a:stretch>
@@ -3984,7 +4050,6 @@
           <w:bCs/>
           <w:color w:val="FF0000"/>
         </w:rPr>
-        <w:lastRenderedPageBreak/>
         <w:t>Cas d'utilisation Utilisateurs</w:t>
       </w:r>
     </w:p>
@@ -4601,7 +4666,7 @@
                     <pic:cNvPicPr/>
                   </pic:nvPicPr>
                   <pic:blipFill>
-                    <a:blip r:embed="rId9" cstate="print"/>
+                    <a:blip r:embed="rId11" cstate="print"/>
                     <a:stretch>
                       <a:fillRect/>
                     </a:stretch>
@@ -5546,17 +5611,8 @@
           <w:rFonts w:ascii="Arial" w:hAnsi="Arial"/>
           <w:bCs/>
         </w:rPr>
-        <w:t xml:space="preserve">Les exigences sont définies par une organisation : l’IUT de </w:t>
-      </w:r>
-      <w:proofErr w:type="spellStart"/>
-      <w:r>
-        <w:rPr>
-          <w:rFonts w:ascii="Arial" w:hAnsi="Arial"/>
-          <w:bCs/>
-        </w:rPr>
-        <w:t>Vélizy</w:t>
-      </w:r>
-      <w:proofErr w:type="spellEnd"/>
+        <w:t>Les exigences sont définies par une organisation : l’IUT de Vélizy</w:t>
+      </w:r>
       <w:r>
         <w:rPr>
           <w:rFonts w:ascii="Arial" w:hAnsi="Arial"/>
@@ -5699,8 +5755,19 @@
           <w:rStyle w:val="st"/>
           <w:rFonts w:ascii="Arial" w:hAnsi="Arial" w:cs="Arial"/>
         </w:rPr>
-        <w:t>'ensemble des procédés permettant la reproduction directe d'un document</w:t>
-      </w:r>
+        <w:t>ensemble des procédés permettant la reproduction directe d'un document</w:t>
+      </w:r>
+    </w:p>
+    <w:p>
+      <w:pPr>
+        <w:pStyle w:val="Sansinterligne"/>
+        <w:spacing w:line="360" w:lineRule="auto"/>
+        <w:jc w:val="both"/>
+        <w:rPr>
+          <w:rStyle w:val="st"/>
+          <w:rFonts w:ascii="Arial" w:hAnsi="Arial" w:cs="Arial"/>
+        </w:rPr>
+      </w:pPr>
     </w:p>
     <w:p>
       <w:pPr>
@@ -5750,7 +5817,7 @@
 </file>
 
 <file path=word/endnotes.xml><?xml version="1.0" encoding="utf-8"?>
-<w:endnotes xmlns:ve="http://schemas.openxmlformats.org/markup-compatibility/2006" xmlns:o="urn:schemas-microsoft-com:office:office" xmlns:r="http://schemas.openxmlformats.org/officeDocument/2006/relationships" xmlns:m="http://schemas.openxmlformats.org/officeDocument/2006/math" xmlns:v="urn:schemas-microsoft-com:vml" xmlns:wp="http://schemas.openxmlformats.org/drawingml/2006/wordprocessingDrawing" xmlns:w10="urn:schemas-microsoft-com:office:word" xmlns:w="http://schemas.openxmlformats.org/wordprocessingml/2006/main" xmlns:wne="http://schemas.microsoft.com/office/word/2006/wordml">
+<w:endnotes xmlns:wpc="http://schemas.microsoft.com/office/word/2010/wordprocessingCanvas" xmlns:mc="http://schemas.openxmlformats.org/markup-compatibility/2006" xmlns:o="urn:schemas-microsoft-com:office:office" xmlns:r="http://schemas.openxmlformats.org/officeDocument/2006/relationships" xmlns:m="http://schemas.openxmlformats.org/officeDocument/2006/math" xmlns:v="urn:schemas-microsoft-com:vml" xmlns:wp14="http://schemas.microsoft.com/office/word/2010/wordprocessingDrawing" xmlns:wp="http://schemas.openxmlformats.org/drawingml/2006/wordprocessingDrawing" xmlns:w10="urn:schemas-microsoft-com:office:word" xmlns:w="http://schemas.openxmlformats.org/wordprocessingml/2006/main" xmlns:w14="http://schemas.microsoft.com/office/word/2010/wordml" xmlns:w15="http://schemas.microsoft.com/office/word/2012/wordml" xmlns:wpg="http://schemas.microsoft.com/office/word/2010/wordprocessingGroup" xmlns:wpi="http://schemas.microsoft.com/office/word/2010/wordprocessingInk" xmlns:wne="http://schemas.microsoft.com/office/word/2006/wordml" xmlns:wps="http://schemas.microsoft.com/office/word/2010/wordprocessingShape" mc:Ignorable="w14 w15 wp14">
   <w:endnote w:type="separator" w:id="-1">
     <w:p>
       <w:r>
@@ -5769,7 +5836,7 @@
 </file>
 
 <file path=word/footnotes.xml><?xml version="1.0" encoding="utf-8"?>
-<w:footnotes xmlns:ve="http://schemas.openxmlformats.org/markup-compatibility/2006" xmlns:o="urn:schemas-microsoft-com:office:office" xmlns:r="http://schemas.openxmlformats.org/officeDocument/2006/relationships" xmlns:m="http://schemas.openxmlformats.org/officeDocument/2006/math" xmlns:v="urn:schemas-microsoft-com:vml" xmlns:wp="http://schemas.openxmlformats.org/drawingml/2006/wordprocessingDrawing" xmlns:w10="urn:schemas-microsoft-com:office:word" xmlns:w="http://schemas.openxmlformats.org/wordprocessingml/2006/main" xmlns:wne="http://schemas.microsoft.com/office/word/2006/wordml">
+<w:footnotes xmlns:wpc="http://schemas.microsoft.com/office/word/2010/wordprocessingCanvas" xmlns:mc="http://schemas.openxmlformats.org/markup-compatibility/2006" xmlns:o="urn:schemas-microsoft-com:office:office" xmlns:r="http://schemas.openxmlformats.org/officeDocument/2006/relationships" xmlns:m="http://schemas.openxmlformats.org/officeDocument/2006/math" xmlns:v="urn:schemas-microsoft-com:vml" xmlns:wp14="http://schemas.microsoft.com/office/word/2010/wordprocessingDrawing" xmlns:wp="http://schemas.openxmlformats.org/drawingml/2006/wordprocessingDrawing" xmlns:w10="urn:schemas-microsoft-com:office:word" xmlns:w="http://schemas.openxmlformats.org/wordprocessingml/2006/main" xmlns:w14="http://schemas.microsoft.com/office/word/2010/wordml" xmlns:w15="http://schemas.microsoft.com/office/word/2012/wordml" xmlns:wpg="http://schemas.microsoft.com/office/word/2010/wordprocessingGroup" xmlns:wpi="http://schemas.microsoft.com/office/word/2010/wordprocessingInk" xmlns:wne="http://schemas.microsoft.com/office/word/2006/wordml" xmlns:wps="http://schemas.microsoft.com/office/word/2010/wordprocessingShape" mc:Ignorable="w14 w15 wp14">
   <w:footnote w:type="separator" w:id="-1">
     <w:p>
       <w:r>
@@ -5791,8 +5858,8 @@
 </file>
 
 <file path=word/numbering.xml><?xml version="1.0" encoding="utf-8"?>
-<w:numbering xmlns:ve="http://schemas.openxmlformats.org/markup-compatibility/2006" xmlns:o="urn:schemas-microsoft-com:office:office" xmlns:r="http://schemas.openxmlformats.org/officeDocument/2006/relationships" xmlns:m="http://schemas.openxmlformats.org/officeDocument/2006/math" xmlns:v="urn:schemas-microsoft-com:vml" xmlns:wp="http://schemas.openxmlformats.org/drawingml/2006/wordprocessingDrawing" xmlns:w10="urn:schemas-microsoft-com:office:word" xmlns:w="http://schemas.openxmlformats.org/wordprocessingml/2006/main" xmlns:wne="http://schemas.microsoft.com/office/word/2006/wordml">
-  <w:abstractNum w:abstractNumId="0">
+<w:numbering xmlns:wpc="http://schemas.microsoft.com/office/word/2010/wordprocessingCanvas" xmlns:mc="http://schemas.openxmlformats.org/markup-compatibility/2006" xmlns:o="urn:schemas-microsoft-com:office:office" xmlns:r="http://schemas.openxmlformats.org/officeDocument/2006/relationships" xmlns:m="http://schemas.openxmlformats.org/officeDocument/2006/math" xmlns:v="urn:schemas-microsoft-com:vml" xmlns:wp14="http://schemas.microsoft.com/office/word/2010/wordprocessingDrawing" xmlns:wp="http://schemas.openxmlformats.org/drawingml/2006/wordprocessingDrawing" xmlns:w10="urn:schemas-microsoft-com:office:word" xmlns:w="http://schemas.openxmlformats.org/wordprocessingml/2006/main" xmlns:w14="http://schemas.microsoft.com/office/word/2010/wordml" xmlns:w15="http://schemas.microsoft.com/office/word/2012/wordml" xmlns:wpg="http://schemas.microsoft.com/office/word/2010/wordprocessingGroup" xmlns:wpi="http://schemas.microsoft.com/office/word/2010/wordprocessingInk" xmlns:wne="http://schemas.microsoft.com/office/word/2006/wordml" xmlns:wps="http://schemas.microsoft.com/office/word/2010/wordprocessingShape" mc:Ignorable="w14 w15 wp14">
+  <w:abstractNum w:abstractNumId="0" w15:restartNumberingAfterBreak="0">
     <w:nsid w:val="00AB4113"/>
     <w:multiLevelType w:val="multilevel"/>
     <w:tmpl w:val="4B242D22"/>
@@ -5852,7 +5919,7 @@
       <w:lvlJc w:val="right"/>
     </w:lvl>
   </w:abstractNum>
-  <w:abstractNum w:abstractNumId="1">
+  <w:abstractNum w:abstractNumId="1" w15:restartNumberingAfterBreak="0">
     <w:nsid w:val="0B5F7D4B"/>
     <w:multiLevelType w:val="hybridMultilevel"/>
     <w:tmpl w:val="6D76E55E"/>
@@ -5941,7 +6008,7 @@
       </w:pPr>
     </w:lvl>
   </w:abstractNum>
-  <w:abstractNum w:abstractNumId="2">
+  <w:abstractNum w:abstractNumId="2" w15:restartNumberingAfterBreak="0">
     <w:nsid w:val="14554179"/>
     <w:multiLevelType w:val="hybridMultilevel"/>
     <w:tmpl w:val="6D76E55E"/>
@@ -6030,7 +6097,7 @@
       </w:pPr>
     </w:lvl>
   </w:abstractNum>
-  <w:abstractNum w:abstractNumId="3">
+  <w:abstractNum w:abstractNumId="3" w15:restartNumberingAfterBreak="0">
     <w:nsid w:val="28050D12"/>
     <w:multiLevelType w:val="hybridMultilevel"/>
     <w:tmpl w:val="CCC2B020"/>
@@ -6119,7 +6186,7 @@
       </w:pPr>
     </w:lvl>
   </w:abstractNum>
-  <w:abstractNum w:abstractNumId="4">
+  <w:abstractNum w:abstractNumId="4" w15:restartNumberingAfterBreak="0">
     <w:nsid w:val="2E78664D"/>
     <w:multiLevelType w:val="hybridMultilevel"/>
     <w:tmpl w:val="BD7CB9FC"/>
@@ -6231,7 +6298,7 @@
       </w:rPr>
     </w:lvl>
   </w:abstractNum>
-  <w:abstractNum w:abstractNumId="5">
+  <w:abstractNum w:abstractNumId="5" w15:restartNumberingAfterBreak="0">
     <w:nsid w:val="375152D3"/>
     <w:multiLevelType w:val="hybridMultilevel"/>
     <w:tmpl w:val="CCC2B020"/>
@@ -6320,7 +6387,7 @@
       </w:pPr>
     </w:lvl>
   </w:abstractNum>
-  <w:abstractNum w:abstractNumId="6">
+  <w:abstractNum w:abstractNumId="6" w15:restartNumberingAfterBreak="0">
     <w:nsid w:val="39FA5D22"/>
     <w:multiLevelType w:val="multilevel"/>
     <w:tmpl w:val="5816DBAE"/>
@@ -6379,7 +6446,7 @@
       <w:lvlJc w:val="left"/>
     </w:lvl>
   </w:abstractNum>
-  <w:abstractNum w:abstractNumId="7">
+  <w:abstractNum w:abstractNumId="7" w15:restartNumberingAfterBreak="0">
     <w:nsid w:val="46A31FC1"/>
     <w:multiLevelType w:val="hybridMultilevel"/>
     <w:tmpl w:val="CCC2B020"/>
@@ -6468,7 +6535,7 @@
       </w:pPr>
     </w:lvl>
   </w:abstractNum>
-  <w:abstractNum w:abstractNumId="8">
+  <w:abstractNum w:abstractNumId="8" w15:restartNumberingAfterBreak="0">
     <w:nsid w:val="5FD9521D"/>
     <w:multiLevelType w:val="hybridMultilevel"/>
     <w:tmpl w:val="CCC2B020"/>
@@ -6557,7 +6624,7 @@
       </w:pPr>
     </w:lvl>
   </w:abstractNum>
-  <w:abstractNum w:abstractNumId="9">
+  <w:abstractNum w:abstractNumId="9" w15:restartNumberingAfterBreak="0">
     <w:nsid w:val="66743761"/>
     <w:multiLevelType w:val="multilevel"/>
     <w:tmpl w:val="7E1C9F66"/>
@@ -6616,7 +6683,7 @@
       <w:lvlJc w:val="left"/>
     </w:lvl>
   </w:abstractNum>
-  <w:abstractNum w:abstractNumId="10">
+  <w:abstractNum w:abstractNumId="10" w15:restartNumberingAfterBreak="0">
     <w:nsid w:val="6F1B3933"/>
     <w:multiLevelType w:val="hybridMultilevel"/>
     <w:tmpl w:val="CCC2B020"/>
@@ -6705,7 +6772,7 @@
       </w:pPr>
     </w:lvl>
   </w:abstractNum>
-  <w:abstractNum w:abstractNumId="11">
+  <w:abstractNum w:abstractNumId="11" w15:restartNumberingAfterBreak="0">
     <w:nsid w:val="7E6403D1"/>
     <w:multiLevelType w:val="hybridMultilevel"/>
     <w:tmpl w:val="6B72898A"/>
@@ -6869,7 +6936,7 @@
 </file>
 
 <file path=word/styles.xml><?xml version="1.0" encoding="utf-8"?>
-<w:styles xmlns:r="http://schemas.openxmlformats.org/officeDocument/2006/relationships" xmlns:w="http://schemas.openxmlformats.org/wordprocessingml/2006/main">
+<w:styles xmlns:mc="http://schemas.openxmlformats.org/markup-compatibility/2006" xmlns:r="http://schemas.openxmlformats.org/officeDocument/2006/relationships" xmlns:w="http://schemas.openxmlformats.org/wordprocessingml/2006/main" xmlns:w14="http://schemas.microsoft.com/office/word/2010/wordml" xmlns:w15="http://schemas.microsoft.com/office/word/2012/wordml" mc:Ignorable="w14 w15">
   <w:docDefaults>
     <w:rPrDefault>
       <w:rPr>
@@ -6889,144 +6956,378 @@
       </w:pPr>
     </w:pPrDefault>
   </w:docDefaults>
-  <w:latentStyles w:defLockedState="0" w:defUIPriority="99" w:defSemiHidden="1" w:defUnhideWhenUsed="1" w:defQFormat="0" w:count="267">
-    <w:lsdException w:name="Normal" w:semiHidden="0" w:uiPriority="0" w:unhideWhenUsed="0" w:qFormat="1"/>
-    <w:lsdException w:name="heading 1" w:semiHidden="0" w:uiPriority="9" w:unhideWhenUsed="0" w:qFormat="1"/>
-    <w:lsdException w:name="heading 2" w:uiPriority="9" w:qFormat="1"/>
-    <w:lsdException w:name="heading 3" w:uiPriority="9" w:qFormat="1"/>
-    <w:lsdException w:name="heading 4" w:uiPriority="9" w:qFormat="1"/>
-    <w:lsdException w:name="heading 5" w:uiPriority="9" w:qFormat="1"/>
-    <w:lsdException w:name="heading 6" w:uiPriority="9" w:qFormat="1"/>
-    <w:lsdException w:name="heading 7" w:uiPriority="9" w:qFormat="1"/>
-    <w:lsdException w:name="heading 8" w:uiPriority="9" w:qFormat="1"/>
-    <w:lsdException w:name="heading 9" w:uiPriority="9" w:qFormat="1"/>
-    <w:lsdException w:name="toc 1" w:uiPriority="39"/>
-    <w:lsdException w:name="toc 2" w:uiPriority="39"/>
-    <w:lsdException w:name="toc 3" w:uiPriority="39"/>
-    <w:lsdException w:name="toc 4" w:uiPriority="39"/>
-    <w:lsdException w:name="toc 5" w:uiPriority="39"/>
-    <w:lsdException w:name="toc 6" w:uiPriority="39"/>
-    <w:lsdException w:name="toc 7" w:uiPriority="39"/>
-    <w:lsdException w:name="toc 8" w:uiPriority="39"/>
-    <w:lsdException w:name="toc 9" w:uiPriority="39"/>
-    <w:lsdException w:name="caption" w:uiPriority="35" w:qFormat="1"/>
-    <w:lsdException w:name="Title" w:semiHidden="0" w:uiPriority="10" w:unhideWhenUsed="0" w:qFormat="1"/>
-    <w:lsdException w:name="Default Paragraph Font" w:uiPriority="1"/>
-    <w:lsdException w:name="Subtitle" w:semiHidden="0" w:uiPriority="11" w:unhideWhenUsed="0" w:qFormat="1"/>
-    <w:lsdException w:name="Strong" w:semiHidden="0" w:uiPriority="22" w:unhideWhenUsed="0" w:qFormat="1"/>
-    <w:lsdException w:name="Emphasis" w:semiHidden="0" w:uiPriority="20" w:unhideWhenUsed="0" w:qFormat="1"/>
-    <w:lsdException w:name="Table Grid" w:semiHidden="0" w:uiPriority="59" w:unhideWhenUsed="0"/>
-    <w:lsdException w:name="Placeholder Text" w:unhideWhenUsed="0"/>
-    <w:lsdException w:name="No Spacing" w:semiHidden="0" w:uiPriority="1" w:unhideWhenUsed="0" w:qFormat="1"/>
-    <w:lsdException w:name="Light Shading" w:semiHidden="0" w:uiPriority="60" w:unhideWhenUsed="0"/>
-    <w:lsdException w:name="Light List" w:semiHidden="0" w:uiPriority="61" w:unhideWhenUsed="0"/>
-    <w:lsdException w:name="Light Grid" w:semiHidden="0" w:uiPriority="62" w:unhideWhenUsed="0"/>
-    <w:lsdException w:name="Medium Shading 1" w:semiHidden="0" w:uiPriority="63" w:unhideWhenUsed="0"/>
-    <w:lsdException w:name="Medium Shading 2" w:semiHidden="0" w:uiPriority="64" w:unhideWhenUsed="0"/>
-    <w:lsdException w:name="Medium List 1" w:semiHidden="0" w:uiPriority="65" w:unhideWhenUsed="0"/>
-    <w:lsdException w:name="Medium List 2" w:semiHidden="0" w:uiPriority="66" w:unhideWhenUsed="0"/>
-    <w:lsdException w:name="Medium Grid 1" w:semiHidden="0" w:uiPriority="67" w:unhideWhenUsed="0"/>
-    <w:lsdException w:name="Medium Grid 2" w:semiHidden="0" w:uiPriority="68" w:unhideWhenUsed="0"/>
-    <w:lsdException w:name="Medium Grid 3" w:semiHidden="0" w:uiPriority="69" w:unhideWhenUsed="0"/>
-    <w:lsdException w:name="Dark List" w:semiHidden="0" w:uiPriority="70" w:unhideWhenUsed="0"/>
-    <w:lsdException w:name="Colorful Shading" w:semiHidden="0" w:uiPriority="71" w:unhideWhenUsed="0"/>
-    <w:lsdException w:name="Colorful List" w:semiHidden="0" w:uiPriority="72" w:unhideWhenUsed="0"/>
-    <w:lsdException w:name="Colorful Grid" w:semiHidden="0" w:uiPriority="73" w:unhideWhenUsed="0"/>
-    <w:lsdException w:name="Light Shading Accent 1" w:semiHidden="0" w:uiPriority="60" w:unhideWhenUsed="0"/>
-    <w:lsdException w:name="Light List Accent 1" w:semiHidden="0" w:uiPriority="61" w:unhideWhenUsed="0"/>
-    <w:lsdException w:name="Light Grid Accent 1" w:semiHidden="0" w:uiPriority="62" w:unhideWhenUsed="0"/>
-    <w:lsdException w:name="Medium Shading 1 Accent 1" w:semiHidden="0" w:uiPriority="63" w:unhideWhenUsed="0"/>
-    <w:lsdException w:name="Medium Shading 2 Accent 1" w:semiHidden="0" w:uiPriority="64" w:unhideWhenUsed="0"/>
-    <w:lsdException w:name="Medium List 1 Accent 1" w:semiHidden="0" w:uiPriority="65" w:unhideWhenUsed="0"/>
-    <w:lsdException w:name="Revision" w:unhideWhenUsed="0"/>
-    <w:lsdException w:name="List Paragraph" w:semiHidden="0" w:uiPriority="34" w:unhideWhenUsed="0" w:qFormat="1"/>
-    <w:lsdException w:name="Quote" w:semiHidden="0" w:uiPriority="29" w:unhideWhenUsed="0" w:qFormat="1"/>
-    <w:lsdException w:name="Intense Quote" w:semiHidden="0" w:uiPriority="30" w:unhideWhenUsed="0" w:qFormat="1"/>
-    <w:lsdException w:name="Medium List 2 Accent 1" w:semiHidden="0" w:uiPriority="66" w:unhideWhenUsed="0"/>
-    <w:lsdException w:name="Medium Grid 1 Accent 1" w:semiHidden="0" w:uiPriority="67" w:unhideWhenUsed="0"/>
-    <w:lsdException w:name="Medium Grid 2 Accent 1" w:semiHidden="0" w:uiPriority="68" w:unhideWhenUsed="0"/>
-    <w:lsdException w:name="Medium Grid 3 Accent 1" w:semiHidden="0" w:uiPriority="69" w:unhideWhenUsed="0"/>
-    <w:lsdException w:name="Dark List Accent 1" w:semiHidden="0" w:uiPriority="70" w:unhideWhenUsed="0"/>
-    <w:lsdException w:name="Colorful Shading Accent 1" w:semiHidden="0" w:uiPriority="71" w:unhideWhenUsed="0"/>
-    <w:lsdException w:name="Colorful List Accent 1" w:semiHidden="0" w:uiPriority="72" w:unhideWhenUsed="0"/>
-    <w:lsdException w:name="Colorful Grid Accent 1" w:semiHidden="0" w:uiPriority="73" w:unhideWhenUsed="0"/>
-    <w:lsdException w:name="Light Shading Accent 2" w:semiHidden="0" w:uiPriority="60" w:unhideWhenUsed="0"/>
-    <w:lsdException w:name="Light List Accent 2" w:semiHidden="0" w:uiPriority="61" w:unhideWhenUsed="0"/>
-    <w:lsdException w:name="Light Grid Accent 2" w:semiHidden="0" w:uiPriority="62" w:unhideWhenUsed="0"/>
-    <w:lsdException w:name="Medium Shading 1 Accent 2" w:semiHidden="0" w:uiPriority="63" w:unhideWhenUsed="0"/>
-    <w:lsdException w:name="Medium Shading 2 Accent 2" w:semiHidden="0" w:uiPriority="64" w:unhideWhenUsed="0"/>
-    <w:lsdException w:name="Medium List 1 Accent 2" w:semiHidden="0" w:uiPriority="65" w:unhideWhenUsed="0"/>
-    <w:lsdException w:name="Medium List 2 Accent 2" w:semiHidden="0" w:uiPriority="66" w:unhideWhenUsed="0"/>
-    <w:lsdException w:name="Medium Grid 1 Accent 2" w:semiHidden="0" w:uiPriority="67" w:unhideWhenUsed="0"/>
-    <w:lsdException w:name="Medium Grid 2 Accent 2" w:semiHidden="0" w:uiPriority="68" w:unhideWhenUsed="0"/>
-    <w:lsdException w:name="Medium Grid 3 Accent 2" w:semiHidden="0" w:uiPriority="69" w:unhideWhenUsed="0"/>
-    <w:lsdException w:name="Dark List Accent 2" w:semiHidden="0" w:uiPriority="70" w:unhideWhenUsed="0"/>
-    <w:lsdException w:name="Colorful Shading Accent 2" w:semiHidden="0" w:uiPriority="71" w:unhideWhenUsed="0"/>
-    <w:lsdException w:name="Colorful List Accent 2" w:semiHidden="0" w:uiPriority="72" w:unhideWhenUsed="0"/>
-    <w:lsdException w:name="Colorful Grid Accent 2" w:semiHidden="0" w:uiPriority="73" w:unhideWhenUsed="0"/>
-    <w:lsdException w:name="Light Shading Accent 3" w:semiHidden="0" w:uiPriority="60" w:unhideWhenUsed="0"/>
-    <w:lsdException w:name="Light List Accent 3" w:semiHidden="0" w:uiPriority="61" w:unhideWhenUsed="0"/>
-    <w:lsdException w:name="Light Grid Accent 3" w:semiHidden="0" w:uiPriority="62" w:unhideWhenUsed="0"/>
-    <w:lsdException w:name="Medium Shading 1 Accent 3" w:semiHidden="0" w:uiPriority="63" w:unhideWhenUsed="0"/>
-    <w:lsdException w:name="Medium Shading 2 Accent 3" w:semiHidden="0" w:uiPriority="64" w:unhideWhenUsed="0"/>
-    <w:lsdException w:name="Medium List 1 Accent 3" w:semiHidden="0" w:uiPriority="65" w:unhideWhenUsed="0"/>
-    <w:lsdException w:name="Medium List 2 Accent 3" w:semiHidden="0" w:uiPriority="66" w:unhideWhenUsed="0"/>
-    <w:lsdException w:name="Medium Grid 1 Accent 3" w:semiHidden="0" w:uiPriority="67" w:unhideWhenUsed="0"/>
-    <w:lsdException w:name="Medium Grid 2 Accent 3" w:semiHidden="0" w:uiPriority="68" w:unhideWhenUsed="0"/>
-    <w:lsdException w:name="Medium Grid 3 Accent 3" w:semiHidden="0" w:uiPriority="69" w:unhideWhenUsed="0"/>
-    <w:lsdException w:name="Dark List Accent 3" w:semiHidden="0" w:uiPriority="70" w:unhideWhenUsed="0"/>
-    <w:lsdException w:name="Colorful Shading Accent 3" w:semiHidden="0" w:uiPriority="71" w:unhideWhenUsed="0"/>
-    <w:lsdException w:name="Colorful List Accent 3" w:semiHidden="0" w:uiPriority="72" w:unhideWhenUsed="0"/>
-    <w:lsdException w:name="Colorful Grid Accent 3" w:semiHidden="0" w:uiPriority="73" w:unhideWhenUsed="0"/>
-    <w:lsdException w:name="Light Shading Accent 4" w:semiHidden="0" w:uiPriority="60" w:unhideWhenUsed="0"/>
-    <w:lsdException w:name="Light List Accent 4" w:semiHidden="0" w:uiPriority="61" w:unhideWhenUsed="0"/>
-    <w:lsdException w:name="Light Grid Accent 4" w:semiHidden="0" w:uiPriority="62" w:unhideWhenUsed="0"/>
-    <w:lsdException w:name="Medium Shading 1 Accent 4" w:semiHidden="0" w:uiPriority="63" w:unhideWhenUsed="0"/>
-    <w:lsdException w:name="Medium Shading 2 Accent 4" w:semiHidden="0" w:uiPriority="64" w:unhideWhenUsed="0"/>
-    <w:lsdException w:name="Medium List 1 Accent 4" w:semiHidden="0" w:uiPriority="65" w:unhideWhenUsed="0"/>
-    <w:lsdException w:name="Medium List 2 Accent 4" w:semiHidden="0" w:uiPriority="66" w:unhideWhenUsed="0"/>
-    <w:lsdException w:name="Medium Grid 1 Accent 4" w:semiHidden="0" w:uiPriority="67" w:unhideWhenUsed="0"/>
-    <w:lsdException w:name="Medium Grid 2 Accent 4" w:semiHidden="0" w:uiPriority="68" w:unhideWhenUsed="0"/>
-    <w:lsdException w:name="Medium Grid 3 Accent 4" w:semiHidden="0" w:uiPriority="69" w:unhideWhenUsed="0"/>
-    <w:lsdException w:name="Dark List Accent 4" w:semiHidden="0" w:uiPriority="70" w:unhideWhenUsed="0"/>
-    <w:lsdException w:name="Colorful Shading Accent 4" w:semiHidden="0" w:uiPriority="71" w:unhideWhenUsed="0"/>
-    <w:lsdException w:name="Colorful List Accent 4" w:semiHidden="0" w:uiPriority="72" w:unhideWhenUsed="0"/>
-    <w:lsdException w:name="Colorful Grid Accent 4" w:semiHidden="0" w:uiPriority="73" w:unhideWhenUsed="0"/>
-    <w:lsdException w:name="Light Shading Accent 5" w:semiHidden="0" w:uiPriority="60" w:unhideWhenUsed="0"/>
-    <w:lsdException w:name="Light List Accent 5" w:semiHidden="0" w:uiPriority="61" w:unhideWhenUsed="0"/>
-    <w:lsdException w:name="Light Grid Accent 5" w:semiHidden="0" w:uiPriority="62" w:unhideWhenUsed="0"/>
-    <w:lsdException w:name="Medium Shading 1 Accent 5" w:semiHidden="0" w:uiPriority="63" w:unhideWhenUsed="0"/>
-    <w:lsdException w:name="Medium Shading 2 Accent 5" w:semiHidden="0" w:uiPriority="64" w:unhideWhenUsed="0"/>
-    <w:lsdException w:name="Medium List 1 Accent 5" w:semiHidden="0" w:uiPriority="65" w:unhideWhenUsed="0"/>
-    <w:lsdException w:name="Medium List 2 Accent 5" w:semiHidden="0" w:uiPriority="66" w:unhideWhenUsed="0"/>
-    <w:lsdException w:name="Medium Grid 1 Accent 5" w:semiHidden="0" w:uiPriority="67" w:unhideWhenUsed="0"/>
-    <w:lsdException w:name="Medium Grid 2 Accent 5" w:semiHidden="0" w:uiPriority="68" w:unhideWhenUsed="0"/>
-    <w:lsdException w:name="Medium Grid 3 Accent 5" w:semiHidden="0" w:uiPriority="69" w:unhideWhenUsed="0"/>
-    <w:lsdException w:name="Dark List Accent 5" w:semiHidden="0" w:uiPriority="70" w:unhideWhenUsed="0"/>
-    <w:lsdException w:name="Colorful Shading Accent 5" w:semiHidden="0" w:uiPriority="71" w:unhideWhenUsed="0"/>
-    <w:lsdException w:name="Colorful List Accent 5" w:semiHidden="0" w:uiPriority="72" w:unhideWhenUsed="0"/>
-    <w:lsdException w:name="Colorful Grid Accent 5" w:semiHidden="0" w:uiPriority="73" w:unhideWhenUsed="0"/>
-    <w:lsdException w:name="Light Shading Accent 6" w:semiHidden="0" w:uiPriority="60" w:unhideWhenUsed="0"/>
-    <w:lsdException w:name="Light List Accent 6" w:semiHidden="0" w:uiPriority="61" w:unhideWhenUsed="0"/>
-    <w:lsdException w:name="Light Grid Accent 6" w:semiHidden="0" w:uiPriority="62" w:unhideWhenUsed="0"/>
-    <w:lsdException w:name="Medium Shading 1 Accent 6" w:semiHidden="0" w:uiPriority="63" w:unhideWhenUsed="0"/>
-    <w:lsdException w:name="Medium Shading 2 Accent 6" w:semiHidden="0" w:uiPriority="64" w:unhideWhenUsed="0"/>
-    <w:lsdException w:name="Medium List 1 Accent 6" w:semiHidden="0" w:uiPriority="65" w:unhideWhenUsed="0"/>
-    <w:lsdException w:name="Medium List 2 Accent 6" w:semiHidden="0" w:uiPriority="66" w:unhideWhenUsed="0"/>
-    <w:lsdException w:name="Medium Grid 1 Accent 6" w:semiHidden="0" w:uiPriority="67" w:unhideWhenUsed="0"/>
-    <w:lsdException w:name="Medium Grid 2 Accent 6" w:semiHidden="0" w:uiPriority="68" w:unhideWhenUsed="0"/>
-    <w:lsdException w:name="Medium Grid 3 Accent 6" w:semiHidden="0" w:uiPriority="69" w:unhideWhenUsed="0"/>
-    <w:lsdException w:name="Dark List Accent 6" w:semiHidden="0" w:uiPriority="70" w:unhideWhenUsed="0"/>
-    <w:lsdException w:name="Colorful Shading Accent 6" w:semiHidden="0" w:uiPriority="71" w:unhideWhenUsed="0"/>
-    <w:lsdException w:name="Colorful List Accent 6" w:semiHidden="0" w:uiPriority="72" w:unhideWhenUsed="0"/>
-    <w:lsdException w:name="Colorful Grid Accent 6" w:semiHidden="0" w:uiPriority="73" w:unhideWhenUsed="0"/>
-    <w:lsdException w:name="Subtle Emphasis" w:semiHidden="0" w:uiPriority="19" w:unhideWhenUsed="0" w:qFormat="1"/>
-    <w:lsdException w:name="Intense Emphasis" w:semiHidden="0" w:uiPriority="21" w:unhideWhenUsed="0" w:qFormat="1"/>
-    <w:lsdException w:name="Subtle Reference" w:semiHidden="0" w:uiPriority="31" w:unhideWhenUsed="0" w:qFormat="1"/>
-    <w:lsdException w:name="Intense Reference" w:semiHidden="0" w:uiPriority="32" w:unhideWhenUsed="0" w:qFormat="1"/>
-    <w:lsdException w:name="Book Title" w:semiHidden="0" w:uiPriority="33" w:unhideWhenUsed="0" w:qFormat="1"/>
-    <w:lsdException w:name="Bibliography" w:uiPriority="37"/>
-    <w:lsdException w:name="TOC Heading" w:uiPriority="39" w:qFormat="1"/>
+  <w:latentStyles w:defLockedState="0" w:defUIPriority="99" w:defSemiHidden="0" w:defUnhideWhenUsed="0" w:defQFormat="0" w:count="371">
+    <w:lsdException w:name="Normal" w:uiPriority="0" w:qFormat="1"/>
+    <w:lsdException w:name="heading 1" w:uiPriority="9" w:qFormat="1"/>
+    <w:lsdException w:name="heading 2" w:semiHidden="1" w:uiPriority="9" w:unhideWhenUsed="1" w:qFormat="1"/>
+    <w:lsdException w:name="heading 3" w:semiHidden="1" w:uiPriority="9" w:unhideWhenUsed="1" w:qFormat="1"/>
+    <w:lsdException w:name="heading 4" w:semiHidden="1" w:uiPriority="9" w:unhideWhenUsed="1" w:qFormat="1"/>
+    <w:lsdException w:name="heading 5" w:semiHidden="1" w:uiPriority="9" w:unhideWhenUsed="1" w:qFormat="1"/>
+    <w:lsdException w:name="heading 6" w:semiHidden="1" w:uiPriority="9" w:unhideWhenUsed="1" w:qFormat="1"/>
+    <w:lsdException w:name="heading 7" w:semiHidden="1" w:uiPriority="9" w:unhideWhenUsed="1" w:qFormat="1"/>
+    <w:lsdException w:name="heading 8" w:semiHidden="1" w:uiPriority="9" w:unhideWhenUsed="1" w:qFormat="1"/>
+    <w:lsdException w:name="heading 9" w:semiHidden="1" w:uiPriority="9" w:unhideWhenUsed="1" w:qFormat="1"/>
+    <w:lsdException w:name="index 1" w:semiHidden="1" w:unhideWhenUsed="1"/>
+    <w:lsdException w:name="index 2" w:semiHidden="1" w:unhideWhenUsed="1"/>
+    <w:lsdException w:name="index 3" w:semiHidden="1" w:unhideWhenUsed="1"/>
+    <w:lsdException w:name="index 4" w:semiHidden="1" w:unhideWhenUsed="1"/>
+    <w:lsdException w:name="index 5" w:semiHidden="1" w:unhideWhenUsed="1"/>
+    <w:lsdException w:name="index 6" w:semiHidden="1" w:unhideWhenUsed="1"/>
+    <w:lsdException w:name="index 7" w:semiHidden="1" w:unhideWhenUsed="1"/>
+    <w:lsdException w:name="index 8" w:semiHidden="1" w:unhideWhenUsed="1"/>
+    <w:lsdException w:name="index 9" w:semiHidden="1" w:unhideWhenUsed="1"/>
+    <w:lsdException w:name="toc 1" w:semiHidden="1" w:uiPriority="39" w:unhideWhenUsed="1"/>
+    <w:lsdException w:name="toc 2" w:semiHidden="1" w:uiPriority="39" w:unhideWhenUsed="1"/>
+    <w:lsdException w:name="toc 3" w:semiHidden="1" w:uiPriority="39" w:unhideWhenUsed="1"/>
+    <w:lsdException w:name="toc 4" w:semiHidden="1" w:uiPriority="39" w:unhideWhenUsed="1"/>
+    <w:lsdException w:name="toc 5" w:semiHidden="1" w:uiPriority="39" w:unhideWhenUsed="1"/>
+    <w:lsdException w:name="toc 6" w:semiHidden="1" w:uiPriority="39" w:unhideWhenUsed="1"/>
+    <w:lsdException w:name="toc 7" w:semiHidden="1" w:uiPriority="39" w:unhideWhenUsed="1"/>
+    <w:lsdException w:name="toc 8" w:semiHidden="1" w:uiPriority="39" w:unhideWhenUsed="1"/>
+    <w:lsdException w:name="toc 9" w:semiHidden="1" w:uiPriority="39" w:unhideWhenUsed="1"/>
+    <w:lsdException w:name="Normal Indent" w:semiHidden="1" w:unhideWhenUsed="1"/>
+    <w:lsdException w:name="footnote text" w:semiHidden="1" w:unhideWhenUsed="1"/>
+    <w:lsdException w:name="annotation text" w:semiHidden="1" w:unhideWhenUsed="1"/>
+    <w:lsdException w:name="header" w:semiHidden="1" w:unhideWhenUsed="1"/>
+    <w:lsdException w:name="footer" w:semiHidden="1" w:unhideWhenUsed="1"/>
+    <w:lsdException w:name="index heading" w:semiHidden="1" w:unhideWhenUsed="1"/>
+    <w:lsdException w:name="caption" w:semiHidden="1" w:uiPriority="35" w:unhideWhenUsed="1" w:qFormat="1"/>
+    <w:lsdException w:name="table of figures" w:semiHidden="1" w:unhideWhenUsed="1"/>
+    <w:lsdException w:name="envelope address" w:semiHidden="1" w:unhideWhenUsed="1"/>
+    <w:lsdException w:name="envelope return" w:semiHidden="1" w:unhideWhenUsed="1"/>
+    <w:lsdException w:name="footnote reference" w:semiHidden="1" w:unhideWhenUsed="1"/>
+    <w:lsdException w:name="annotation reference" w:semiHidden="1" w:unhideWhenUsed="1"/>
+    <w:lsdException w:name="line number" w:semiHidden="1" w:unhideWhenUsed="1"/>
+    <w:lsdException w:name="page number" w:semiHidden="1" w:unhideWhenUsed="1"/>
+    <w:lsdException w:name="endnote reference" w:semiHidden="1" w:unhideWhenUsed="1"/>
+    <w:lsdException w:name="endnote text" w:semiHidden="1" w:unhideWhenUsed="1"/>
+    <w:lsdException w:name="table of authorities" w:semiHidden="1" w:unhideWhenUsed="1"/>
+    <w:lsdException w:name="macro" w:semiHidden="1" w:unhideWhenUsed="1"/>
+    <w:lsdException w:name="toa heading" w:semiHidden="1" w:unhideWhenUsed="1"/>
+    <w:lsdException w:name="List" w:semiHidden="1" w:unhideWhenUsed="1"/>
+    <w:lsdException w:name="List Bullet" w:semiHidden="1" w:unhideWhenUsed="1"/>
+    <w:lsdException w:name="List Number" w:semiHidden="1" w:unhideWhenUsed="1"/>
+    <w:lsdException w:name="List 2" w:semiHidden="1" w:unhideWhenUsed="1"/>
+    <w:lsdException w:name="List 3" w:semiHidden="1" w:unhideWhenUsed="1"/>
+    <w:lsdException w:name="List 4" w:semiHidden="1" w:unhideWhenUsed="1"/>
+    <w:lsdException w:name="List 5" w:semiHidden="1" w:unhideWhenUsed="1"/>
+    <w:lsdException w:name="List Bullet 2" w:semiHidden="1" w:unhideWhenUsed="1"/>
+    <w:lsdException w:name="List Bullet 3" w:semiHidden="1" w:unhideWhenUsed="1"/>
+    <w:lsdException w:name="List Bullet 4" w:semiHidden="1" w:unhideWhenUsed="1"/>
+    <w:lsdException w:name="List Bullet 5" w:semiHidden="1" w:unhideWhenUsed="1"/>
+    <w:lsdException w:name="List Number 2" w:semiHidden="1" w:unhideWhenUsed="1"/>
+    <w:lsdException w:name="List Number 3" w:semiHidden="1" w:unhideWhenUsed="1"/>
+    <w:lsdException w:name="List Number 4" w:semiHidden="1" w:unhideWhenUsed="1"/>
+    <w:lsdException w:name="List Number 5" w:semiHidden="1" w:unhideWhenUsed="1"/>
+    <w:lsdException w:name="Title" w:uiPriority="10" w:qFormat="1"/>
+    <w:lsdException w:name="Closing" w:semiHidden="1" w:unhideWhenUsed="1"/>
+    <w:lsdException w:name="Signature" w:semiHidden="1" w:unhideWhenUsed="1"/>
+    <w:lsdException w:name="Default Paragraph Font" w:semiHidden="1" w:uiPriority="1" w:unhideWhenUsed="1"/>
+    <w:lsdException w:name="Body Text" w:semiHidden="1" w:unhideWhenUsed="1"/>
+    <w:lsdException w:name="Body Text Indent" w:semiHidden="1" w:unhideWhenUsed="1"/>
+    <w:lsdException w:name="List Continue" w:semiHidden="1" w:unhideWhenUsed="1"/>
+    <w:lsdException w:name="List Continue 2" w:semiHidden="1" w:unhideWhenUsed="1"/>
+    <w:lsdException w:name="List Continue 3" w:semiHidden="1" w:unhideWhenUsed="1"/>
+    <w:lsdException w:name="List Continue 4" w:semiHidden="1" w:unhideWhenUsed="1"/>
+    <w:lsdException w:name="List Continue 5" w:semiHidden="1" w:unhideWhenUsed="1"/>
+    <w:lsdException w:name="Message Header" w:semiHidden="1" w:unhideWhenUsed="1"/>
+    <w:lsdException w:name="Subtitle" w:uiPriority="11" w:qFormat="1"/>
+    <w:lsdException w:name="Salutation" w:semiHidden="1" w:unhideWhenUsed="1"/>
+    <w:lsdException w:name="Date" w:semiHidden="1" w:unhideWhenUsed="1"/>
+    <w:lsdException w:name="Body Text First Indent" w:semiHidden="1" w:unhideWhenUsed="1"/>
+    <w:lsdException w:name="Body Text First Indent 2" w:semiHidden="1" w:unhideWhenUsed="1"/>
+    <w:lsdException w:name="Note Heading" w:semiHidden="1" w:unhideWhenUsed="1"/>
+    <w:lsdException w:name="Body Text 2" w:semiHidden="1" w:unhideWhenUsed="1"/>
+    <w:lsdException w:name="Body Text 3" w:semiHidden="1" w:unhideWhenUsed="1"/>
+    <w:lsdException w:name="Body Text Indent 2" w:semiHidden="1" w:unhideWhenUsed="1"/>
+    <w:lsdException w:name="Body Text Indent 3" w:semiHidden="1" w:unhideWhenUsed="1"/>
+    <w:lsdException w:name="Block Text" w:semiHidden="1" w:unhideWhenUsed="1"/>
+    <w:lsdException w:name="Hyperlink" w:semiHidden="1" w:unhideWhenUsed="1"/>
+    <w:lsdException w:name="FollowedHyperlink" w:semiHidden="1" w:unhideWhenUsed="1"/>
+    <w:lsdException w:name="Strong" w:uiPriority="22" w:qFormat="1"/>
+    <w:lsdException w:name="Emphasis" w:uiPriority="20" w:qFormat="1"/>
+    <w:lsdException w:name="Document Map" w:semiHidden="1" w:unhideWhenUsed="1"/>
+    <w:lsdException w:name="Plain Text" w:semiHidden="1" w:unhideWhenUsed="1"/>
+    <w:lsdException w:name="E-mail Signature" w:semiHidden="1" w:unhideWhenUsed="1"/>
+    <w:lsdException w:name="HTML Top of Form" w:semiHidden="1" w:unhideWhenUsed="1"/>
+    <w:lsdException w:name="HTML Bottom of Form" w:semiHidden="1" w:unhideWhenUsed="1"/>
+    <w:lsdException w:name="Normal (Web)" w:semiHidden="1" w:unhideWhenUsed="1"/>
+    <w:lsdException w:name="HTML Acronym" w:semiHidden="1" w:unhideWhenUsed="1"/>
+    <w:lsdException w:name="HTML Address" w:semiHidden="1" w:unhideWhenUsed="1"/>
+    <w:lsdException w:name="HTML Cite" w:semiHidden="1" w:unhideWhenUsed="1"/>
+    <w:lsdException w:name="HTML Code" w:semiHidden="1" w:unhideWhenUsed="1"/>
+    <w:lsdException w:name="HTML Definition" w:semiHidden="1" w:unhideWhenUsed="1"/>
+    <w:lsdException w:name="HTML Keyboard" w:semiHidden="1" w:unhideWhenUsed="1"/>
+    <w:lsdException w:name="HTML Preformatted" w:semiHidden="1" w:unhideWhenUsed="1"/>
+    <w:lsdException w:name="HTML Sample" w:semiHidden="1" w:unhideWhenUsed="1"/>
+    <w:lsdException w:name="HTML Typewriter" w:semiHidden="1" w:unhideWhenUsed="1"/>
+    <w:lsdException w:name="HTML Variable" w:semiHidden="1" w:unhideWhenUsed="1"/>
+    <w:lsdException w:name="Normal Table" w:semiHidden="1" w:unhideWhenUsed="1"/>
+    <w:lsdException w:name="annotation subject" w:semiHidden="1" w:unhideWhenUsed="1"/>
+    <w:lsdException w:name="No List" w:semiHidden="1" w:unhideWhenUsed="1"/>
+    <w:lsdException w:name="Outline List 1" w:semiHidden="1" w:unhideWhenUsed="1"/>
+    <w:lsdException w:name="Outline List 2" w:semiHidden="1" w:unhideWhenUsed="1"/>
+    <w:lsdException w:name="Outline List 3" w:semiHidden="1" w:unhideWhenUsed="1"/>
+    <w:lsdException w:name="Table Simple 1" w:semiHidden="1" w:unhideWhenUsed="1"/>
+    <w:lsdException w:name="Table Simple 2" w:semiHidden="1" w:unhideWhenUsed="1"/>
+    <w:lsdException w:name="Table Simple 3" w:semiHidden="1" w:unhideWhenUsed="1"/>
+    <w:lsdException w:name="Table Classic 1" w:semiHidden="1" w:unhideWhenUsed="1"/>
+    <w:lsdException w:name="Table Classic 2" w:semiHidden="1" w:unhideWhenUsed="1"/>
+    <w:lsdException w:name="Table Classic 3" w:semiHidden="1" w:unhideWhenUsed="1"/>
+    <w:lsdException w:name="Table Classic 4" w:semiHidden="1" w:unhideWhenUsed="1"/>
+    <w:lsdException w:name="Table Colorful 1" w:semiHidden="1" w:unhideWhenUsed="1"/>
+    <w:lsdException w:name="Table Colorful 2" w:semiHidden="1" w:unhideWhenUsed="1"/>
+    <w:lsdException w:name="Table Colorful 3" w:semiHidden="1" w:unhideWhenUsed="1"/>
+    <w:lsdException w:name="Table Columns 1" w:semiHidden="1" w:unhideWhenUsed="1"/>
+    <w:lsdException w:name="Table Columns 2" w:semiHidden="1" w:unhideWhenUsed="1"/>
+    <w:lsdException w:name="Table Columns 3" w:semiHidden="1" w:unhideWhenUsed="1"/>
+    <w:lsdException w:name="Table Columns 4" w:semiHidden="1" w:unhideWhenUsed="1"/>
+    <w:lsdException w:name="Table Columns 5" w:semiHidden="1" w:unhideWhenUsed="1"/>
+    <w:lsdException w:name="Table Grid 1" w:semiHidden="1" w:unhideWhenUsed="1"/>
+    <w:lsdException w:name="Table Grid 2" w:semiHidden="1" w:unhideWhenUsed="1"/>
+    <w:lsdException w:name="Table Grid 3" w:semiHidden="1" w:unhideWhenUsed="1"/>
+    <w:lsdException w:name="Table Grid 4" w:semiHidden="1" w:unhideWhenUsed="1"/>
+    <w:lsdException w:name="Table Grid 5" w:semiHidden="1" w:unhideWhenUsed="1"/>
+    <w:lsdException w:name="Table Grid 6" w:semiHidden="1" w:unhideWhenUsed="1"/>
+    <w:lsdException w:name="Table Grid 7" w:semiHidden="1" w:unhideWhenUsed="1"/>
+    <w:lsdException w:name="Table Grid 8" w:semiHidden="1" w:unhideWhenUsed="1"/>
+    <w:lsdException w:name="Table List 1" w:semiHidden="1" w:unhideWhenUsed="1"/>
+    <w:lsdException w:name="Table List 2" w:semiHidden="1" w:unhideWhenUsed="1"/>
+    <w:lsdException w:name="Table List 3" w:semiHidden="1" w:unhideWhenUsed="1"/>
+    <w:lsdException w:name="Table List 4" w:semiHidden="1" w:unhideWhenUsed="1"/>
+    <w:lsdException w:name="Table List 5" w:semiHidden="1" w:unhideWhenUsed="1"/>
+    <w:lsdException w:name="Table List 6" w:semiHidden="1" w:unhideWhenUsed="1"/>
+    <w:lsdException w:name="Table List 7" w:semiHidden="1" w:unhideWhenUsed="1"/>
+    <w:lsdException w:name="Table List 8" w:semiHidden="1" w:unhideWhenUsed="1"/>
+    <w:lsdException w:name="Table 3D effects 1" w:semiHidden="1" w:unhideWhenUsed="1"/>
+    <w:lsdException w:name="Table 3D effects 2" w:semiHidden="1" w:unhideWhenUsed="1"/>
+    <w:lsdException w:name="Table 3D effects 3" w:semiHidden="1" w:unhideWhenUsed="1"/>
+    <w:lsdException w:name="Table Contemporary" w:semiHidden="1" w:unhideWhenUsed="1"/>
+    <w:lsdException w:name="Table Elegant" w:semiHidden="1" w:unhideWhenUsed="1"/>
+    <w:lsdException w:name="Table Professional" w:semiHidden="1" w:unhideWhenUsed="1"/>
+    <w:lsdException w:name="Table Subtle 1" w:semiHidden="1" w:unhideWhenUsed="1"/>
+    <w:lsdException w:name="Table Subtle 2" w:semiHidden="1" w:unhideWhenUsed="1"/>
+    <w:lsdException w:name="Table Web 1" w:semiHidden="1" w:unhideWhenUsed="1"/>
+    <w:lsdException w:name="Table Web 2" w:semiHidden="1" w:unhideWhenUsed="1"/>
+    <w:lsdException w:name="Table Web 3" w:semiHidden="1" w:unhideWhenUsed="1"/>
+    <w:lsdException w:name="Balloon Text" w:semiHidden="1" w:unhideWhenUsed="1"/>
+    <w:lsdException w:name="Table Grid" w:uiPriority="59"/>
+    <w:lsdException w:name="Table Theme" w:semiHidden="1" w:unhideWhenUsed="1"/>
+    <w:lsdException w:name="Placeholder Text" w:semiHidden="1"/>
+    <w:lsdException w:name="No Spacing" w:uiPriority="1" w:qFormat="1"/>
+    <w:lsdException w:name="Light Shading" w:uiPriority="60"/>
+    <w:lsdException w:name="Light List" w:uiPriority="61"/>
+    <w:lsdException w:name="Light Grid" w:uiPriority="62"/>
+    <w:lsdException w:name="Medium Shading 1" w:uiPriority="63"/>
+    <w:lsdException w:name="Medium Shading 2" w:uiPriority="64"/>
+    <w:lsdException w:name="Medium List 1" w:uiPriority="65"/>
+    <w:lsdException w:name="Medium List 2" w:uiPriority="66"/>
+    <w:lsdException w:name="Medium Grid 1" w:uiPriority="67"/>
+    <w:lsdException w:name="Medium Grid 2" w:uiPriority="68"/>
+    <w:lsdException w:name="Medium Grid 3" w:uiPriority="69"/>
+    <w:lsdException w:name="Dark List" w:uiPriority="70"/>
+    <w:lsdException w:name="Colorful Shading" w:uiPriority="71"/>
+    <w:lsdException w:name="Colorful List" w:uiPriority="72"/>
+    <w:lsdException w:name="Colorful Grid" w:uiPriority="73"/>
+    <w:lsdException w:name="Light Shading Accent 1" w:uiPriority="60"/>
+    <w:lsdException w:name="Light List Accent 1" w:uiPriority="61"/>
+    <w:lsdException w:name="Light Grid Accent 1" w:uiPriority="62"/>
+    <w:lsdException w:name="Medium Shading 1 Accent 1" w:uiPriority="63"/>
+    <w:lsdException w:name="Medium Shading 2 Accent 1" w:uiPriority="64"/>
+    <w:lsdException w:name="Medium List 1 Accent 1" w:uiPriority="65"/>
+    <w:lsdException w:name="Revision" w:semiHidden="1"/>
+    <w:lsdException w:name="List Paragraph" w:uiPriority="34" w:qFormat="1"/>
+    <w:lsdException w:name="Quote" w:uiPriority="29" w:qFormat="1"/>
+    <w:lsdException w:name="Intense Quote" w:uiPriority="30" w:qFormat="1"/>
+    <w:lsdException w:name="Medium List 2 Accent 1" w:uiPriority="66"/>
+    <w:lsdException w:name="Medium Grid 1 Accent 1" w:uiPriority="67"/>
+    <w:lsdException w:name="Medium Grid 2 Accent 1" w:uiPriority="68"/>
+    <w:lsdException w:name="Medium Grid 3 Accent 1" w:uiPriority="69"/>
+    <w:lsdException w:name="Dark List Accent 1" w:uiPriority="70"/>
+    <w:lsdException w:name="Colorful Shading Accent 1" w:uiPriority="71"/>
+    <w:lsdException w:name="Colorful List Accent 1" w:uiPriority="72"/>
+    <w:lsdException w:name="Colorful Grid Accent 1" w:uiPriority="73"/>
+    <w:lsdException w:name="Light Shading Accent 2" w:uiPriority="60"/>
+    <w:lsdException w:name="Light List Accent 2" w:uiPriority="61"/>
+    <w:lsdException w:name="Light Grid Accent 2" w:uiPriority="62"/>
+    <w:lsdException w:name="Medium Shading 1 Accent 2" w:uiPriority="63"/>
+    <w:lsdException w:name="Medium Shading 2 Accent 2" w:uiPriority="64"/>
+    <w:lsdException w:name="Medium List 1 Accent 2" w:uiPriority="65"/>
+    <w:lsdException w:name="Medium List 2 Accent 2" w:uiPriority="66"/>
+    <w:lsdException w:name="Medium Grid 1 Accent 2" w:uiPriority="67"/>
+    <w:lsdException w:name="Medium Grid 2 Accent 2" w:uiPriority="68"/>
+    <w:lsdException w:name="Medium Grid 3 Accent 2" w:uiPriority="69"/>
+    <w:lsdException w:name="Dark List Accent 2" w:uiPriority="70"/>
+    <w:lsdException w:name="Colorful Shading Accent 2" w:uiPriority="71"/>
+    <w:lsdException w:name="Colorful List Accent 2" w:uiPriority="72"/>
+    <w:lsdException w:name="Colorful Grid Accent 2" w:uiPriority="73"/>
+    <w:lsdException w:name="Light Shading Accent 3" w:uiPriority="60"/>
+    <w:lsdException w:name="Light List Accent 3" w:uiPriority="61"/>
+    <w:lsdException w:name="Light Grid Accent 3" w:uiPriority="62"/>
+    <w:lsdException w:name="Medium Shading 1 Accent 3" w:uiPriority="63"/>
+    <w:lsdException w:name="Medium Shading 2 Accent 3" w:uiPriority="64"/>
+    <w:lsdException w:name="Medium List 1 Accent 3" w:uiPriority="65"/>
+    <w:lsdException w:name="Medium List 2 Accent 3" w:uiPriority="66"/>
+    <w:lsdException w:name="Medium Grid 1 Accent 3" w:uiPriority="67"/>
+    <w:lsdException w:name="Medium Grid 2 Accent 3" w:uiPriority="68"/>
+    <w:lsdException w:name="Medium Grid 3 Accent 3" w:uiPriority="69"/>
+    <w:lsdException w:name="Dark List Accent 3" w:uiPriority="70"/>
+    <w:lsdException w:name="Colorful Shading Accent 3" w:uiPriority="71"/>
+    <w:lsdException w:name="Colorful List Accent 3" w:uiPriority="72"/>
+    <w:lsdException w:name="Colorful Grid Accent 3" w:uiPriority="73"/>
+    <w:lsdException w:name="Light Shading Accent 4" w:uiPriority="60"/>
+    <w:lsdException w:name="Light List Accent 4" w:uiPriority="61"/>
+    <w:lsdException w:name="Light Grid Accent 4" w:uiPriority="62"/>
+    <w:lsdException w:name="Medium Shading 1 Accent 4" w:uiPriority="63"/>
+    <w:lsdException w:name="Medium Shading 2 Accent 4" w:uiPriority="64"/>
+    <w:lsdException w:name="Medium List 1 Accent 4" w:uiPriority="65"/>
+    <w:lsdException w:name="Medium List 2 Accent 4" w:uiPriority="66"/>
+    <w:lsdException w:name="Medium Grid 1 Accent 4" w:uiPriority="67"/>
+    <w:lsdException w:name="Medium Grid 2 Accent 4" w:uiPriority="68"/>
+    <w:lsdException w:name="Medium Grid 3 Accent 4" w:uiPriority="69"/>
+    <w:lsdException w:name="Dark List Accent 4" w:uiPriority="70"/>
+    <w:lsdException w:name="Colorful Shading Accent 4" w:uiPriority="71"/>
+    <w:lsdException w:name="Colorful List Accent 4" w:uiPriority="72"/>
+    <w:lsdException w:name="Colorful Grid Accent 4" w:uiPriority="73"/>
+    <w:lsdException w:name="Light Shading Accent 5" w:uiPriority="60"/>
+    <w:lsdException w:name="Light List Accent 5" w:uiPriority="61"/>
+    <w:lsdException w:name="Light Grid Accent 5" w:uiPriority="62"/>
+    <w:lsdException w:name="Medium Shading 1 Accent 5" w:uiPriority="63"/>
+    <w:lsdException w:name="Medium Shading 2 Accent 5" w:uiPriority="64"/>
+    <w:lsdException w:name="Medium List 1 Accent 5" w:uiPriority="65"/>
+    <w:lsdException w:name="Medium List 2 Accent 5" w:uiPriority="66"/>
+    <w:lsdException w:name="Medium Grid 1 Accent 5" w:uiPriority="67"/>
+    <w:lsdException w:name="Medium Grid 2 Accent 5" w:uiPriority="68"/>
+    <w:lsdException w:name="Medium Grid 3 Accent 5" w:uiPriority="69"/>
+    <w:lsdException w:name="Dark List Accent 5" w:uiPriority="70"/>
+    <w:lsdException w:name="Colorful Shading Accent 5" w:uiPriority="71"/>
+    <w:lsdException w:name="Colorful List Accent 5" w:uiPriority="72"/>
+    <w:lsdException w:name="Colorful Grid Accent 5" w:uiPriority="73"/>
+    <w:lsdException w:name="Light Shading Accent 6" w:uiPriority="60"/>
+    <w:lsdException w:name="Light List Accent 6" w:uiPriority="61"/>
+    <w:lsdException w:name="Light Grid Accent 6" w:uiPriority="62"/>
+    <w:lsdException w:name="Medium Shading 1 Accent 6" w:uiPriority="63"/>
+    <w:lsdException w:name="Medium Shading 2 Accent 6" w:uiPriority="64"/>
+    <w:lsdException w:name="Medium List 1 Accent 6" w:uiPriority="65"/>
+    <w:lsdException w:name="Medium List 2 Accent 6" w:uiPriority="66"/>
+    <w:lsdException w:name="Medium Grid 1 Accent 6" w:uiPriority="67"/>
+    <w:lsdException w:name="Medium Grid 2 Accent 6" w:uiPriority="68"/>
+    <w:lsdException w:name="Medium Grid 3 Accent 6" w:uiPriority="69"/>
+    <w:lsdException w:name="Dark List Accent 6" w:uiPriority="70"/>
+    <w:lsdException w:name="Colorful Shading Accent 6" w:uiPriority="71"/>
+    <w:lsdException w:name="Colorful List Accent 6" w:uiPriority="72"/>
+    <w:lsdException w:name="Colorful Grid Accent 6" w:uiPriority="73"/>
+    <w:lsdException w:name="Subtle Emphasis" w:uiPriority="19" w:qFormat="1"/>
+    <w:lsdException w:name="Intense Emphasis" w:uiPriority="21" w:qFormat="1"/>
+    <w:lsdException w:name="Subtle Reference" w:uiPriority="31" w:qFormat="1"/>
+    <w:lsdException w:name="Intense Reference" w:uiPriority="32" w:qFormat="1"/>
+    <w:lsdException w:name="Book Title" w:uiPriority="33" w:qFormat="1"/>
+    <w:lsdException w:name="Bibliography" w:semiHidden="1" w:uiPriority="37" w:unhideWhenUsed="1"/>
+    <w:lsdException w:name="TOC Heading" w:semiHidden="1" w:uiPriority="39" w:unhideWhenUsed="1" w:qFormat="1"/>
+    <w:lsdException w:name="Plain Table 1" w:uiPriority="41"/>
+    <w:lsdException w:name="Plain Table 2" w:uiPriority="42"/>
+    <w:lsdException w:name="Plain Table 3" w:uiPriority="43"/>
+    <w:lsdException w:name="Plain Table 4" w:uiPriority="44"/>
+    <w:lsdException w:name="Plain Table 5" w:uiPriority="45"/>
+    <w:lsdException w:name="Grid Table Light" w:uiPriority="40"/>
+    <w:lsdException w:name="Grid Table 1 Light" w:uiPriority="46"/>
+    <w:lsdException w:name="Grid Table 2" w:uiPriority="47"/>
+    <w:lsdException w:name="Grid Table 3" w:uiPriority="48"/>
+    <w:lsdException w:name="Grid Table 4" w:uiPriority="49"/>
+    <w:lsdException w:name="Grid Table 5 Dark" w:uiPriority="50"/>
+    <w:lsdException w:name="Grid Table 6 Colorful" w:uiPriority="51"/>
+    <w:lsdException w:name="Grid Table 7 Colorful" w:uiPriority="52"/>
+    <w:lsdException w:name="Grid Table 1 Light Accent 1" w:uiPriority="46"/>
+    <w:lsdException w:name="Grid Table 2 Accent 1" w:uiPriority="47"/>
+    <w:lsdException w:name="Grid Table 3 Accent 1" w:uiPriority="48"/>
+    <w:lsdException w:name="Grid Table 4 Accent 1" w:uiPriority="49"/>
+    <w:lsdException w:name="Grid Table 5 Dark Accent 1" w:uiPriority="50"/>
+    <w:lsdException w:name="Grid Table 6 Colorful Accent 1" w:uiPriority="51"/>
+    <w:lsdException w:name="Grid Table 7 Colorful Accent 1" w:uiPriority="52"/>
+    <w:lsdException w:name="Grid Table 1 Light Accent 2" w:uiPriority="46"/>
+    <w:lsdException w:name="Grid Table 2 Accent 2" w:uiPriority="47"/>
+    <w:lsdException w:name="Grid Table 3 Accent 2" w:uiPriority="48"/>
+    <w:lsdException w:name="Grid Table 4 Accent 2" w:uiPriority="49"/>
+    <w:lsdException w:name="Grid Table 5 Dark Accent 2" w:uiPriority="50"/>
+    <w:lsdException w:name="Grid Table 6 Colorful Accent 2" w:uiPriority="51"/>
+    <w:lsdException w:name="Grid Table 7 Colorful Accent 2" w:uiPriority="52"/>
+    <w:lsdException w:name="Grid Table 1 Light Accent 3" w:uiPriority="46"/>
+    <w:lsdException w:name="Grid Table 2 Accent 3" w:uiPriority="47"/>
+    <w:lsdException w:name="Grid Table 3 Accent 3" w:uiPriority="48"/>
+    <w:lsdException w:name="Grid Table 4 Accent 3" w:uiPriority="49"/>
+    <w:lsdException w:name="Grid Table 5 Dark Accent 3" w:uiPriority="50"/>
+    <w:lsdException w:name="Grid Table 6 Colorful Accent 3" w:uiPriority="51"/>
+    <w:lsdException w:name="Grid Table 7 Colorful Accent 3" w:uiPriority="52"/>
+    <w:lsdException w:name="Grid Table 1 Light Accent 4" w:uiPriority="46"/>
+    <w:lsdException w:name="Grid Table 2 Accent 4" w:uiPriority="47"/>
+    <w:lsdException w:name="Grid Table 3 Accent 4" w:uiPriority="48"/>
+    <w:lsdException w:name="Grid Table 4 Accent 4" w:uiPriority="49"/>
+    <w:lsdException w:name="Grid Table 5 Dark Accent 4" w:uiPriority="50"/>
+    <w:lsdException w:name="Grid Table 6 Colorful Accent 4" w:uiPriority="51"/>
+    <w:lsdException w:name="Grid Table 7 Colorful Accent 4" w:uiPriority="52"/>
+    <w:lsdException w:name="Grid Table 1 Light Accent 5" w:uiPriority="46"/>
+    <w:lsdException w:name="Grid Table 2 Accent 5" w:uiPriority="47"/>
+    <w:lsdException w:name="Grid Table 3 Accent 5" w:uiPriority="48"/>
+    <w:lsdException w:name="Grid Table 4 Accent 5" w:uiPriority="49"/>
+    <w:lsdException w:name="Grid Table 5 Dark Accent 5" w:uiPriority="50"/>
+    <w:lsdException w:name="Grid Table 6 Colorful Accent 5" w:uiPriority="51"/>
+    <w:lsdException w:name="Grid Table 7 Colorful Accent 5" w:uiPriority="52"/>
+    <w:lsdException w:name="Grid Table 1 Light Accent 6" w:uiPriority="46"/>
+    <w:lsdException w:name="Grid Table 2 Accent 6" w:uiPriority="47"/>
+    <w:lsdException w:name="Grid Table 3 Accent 6" w:uiPriority="48"/>
+    <w:lsdException w:name="Grid Table 4 Accent 6" w:uiPriority="49"/>
+    <w:lsdException w:name="Grid Table 5 Dark Accent 6" w:uiPriority="50"/>
+    <w:lsdException w:name="Grid Table 6 Colorful Accent 6" w:uiPriority="51"/>
+    <w:lsdException w:name="Grid Table 7 Colorful Accent 6" w:uiPriority="52"/>
+    <w:lsdException w:name="List Table 1 Light" w:uiPriority="46"/>
+    <w:lsdException w:name="List Table 2" w:uiPriority="47"/>
+    <w:lsdException w:name="List Table 3" w:uiPriority="48"/>
+    <w:lsdException w:name="List Table 4" w:uiPriority="49"/>
+    <w:lsdException w:name="List Table 5 Dark" w:uiPriority="50"/>
+    <w:lsdException w:name="List Table 6 Colorful" w:uiPriority="51"/>
+    <w:lsdException w:name="List Table 7 Colorful" w:uiPriority="52"/>
+    <w:lsdException w:name="List Table 1 Light Accent 1" w:uiPriority="46"/>
+    <w:lsdException w:name="List Table 2 Accent 1" w:uiPriority="47"/>
+    <w:lsdException w:name="List Table 3 Accent 1" w:uiPriority="48"/>
+    <w:lsdException w:name="List Table 4 Accent 1" w:uiPriority="49"/>
+    <w:lsdException w:name="List Table 5 Dark Accent 1" w:uiPriority="50"/>
+    <w:lsdException w:name="List Table 6 Colorful Accent 1" w:uiPriority="51"/>
+    <w:lsdException w:name="List Table 7 Colorful Accent 1" w:uiPriority="52"/>
+    <w:lsdException w:name="List Table 1 Light Accent 2" w:uiPriority="46"/>
+    <w:lsdException w:name="List Table 2 Accent 2" w:uiPriority="47"/>
+    <w:lsdException w:name="List Table 3 Accent 2" w:uiPriority="48"/>
+    <w:lsdException w:name="List Table 4 Accent 2" w:uiPriority="49"/>
+    <w:lsdException w:name="List Table 5 Dark Accent 2" w:uiPriority="50"/>
+    <w:lsdException w:name="List Table 6 Colorful Accent 2" w:uiPriority="51"/>
+    <w:lsdException w:name="List Table 7 Colorful Accent 2" w:uiPriority="52"/>
+    <w:lsdException w:name="List Table 1 Light Accent 3" w:uiPriority="46"/>
+    <w:lsdException w:name="List Table 2 Accent 3" w:uiPriority="47"/>
+    <w:lsdException w:name="List Table 3 Accent 3" w:uiPriority="48"/>
+    <w:lsdException w:name="List Table 4 Accent 3" w:uiPriority="49"/>
+    <w:lsdException w:name="List Table 5 Dark Accent 3" w:uiPriority="50"/>
+    <w:lsdException w:name="List Table 6 Colorful Accent 3" w:uiPriority="51"/>
+    <w:lsdException w:name="List Table 7 Colorful Accent 3" w:uiPriority="52"/>
+    <w:lsdException w:name="List Table 1 Light Accent 4" w:uiPriority="46"/>
+    <w:lsdException w:name="List Table 2 Accent 4" w:uiPriority="47"/>
+    <w:lsdException w:name="List Table 3 Accent 4" w:uiPriority="48"/>
+    <w:lsdException w:name="List Table 4 Accent 4" w:uiPriority="49"/>
+    <w:lsdException w:name="List Table 5 Dark Accent 4" w:uiPriority="50"/>
+    <w:lsdException w:name="List Table 6 Colorful Accent 4" w:uiPriority="51"/>
+    <w:lsdException w:name="List Table 7 Colorful Accent 4" w:uiPriority="52"/>
+    <w:lsdException w:name="List Table 1 Light Accent 5" w:uiPriority="46"/>
+    <w:lsdException w:name="List Table 2 Accent 5" w:uiPriority="47"/>
+    <w:lsdException w:name="List Table 3 Accent 5" w:uiPriority="48"/>
+    <w:lsdException w:name="List Table 4 Accent 5" w:uiPriority="49"/>
+    <w:lsdException w:name="List Table 5 Dark Accent 5" w:uiPriority="50"/>
+    <w:lsdException w:name="List Table 6 Colorful Accent 5" w:uiPriority="51"/>
+    <w:lsdException w:name="List Table 7 Colorful Accent 5" w:uiPriority="52"/>
+    <w:lsdException w:name="List Table 1 Light Accent 6" w:uiPriority="46"/>
+    <w:lsdException w:name="List Table 2 Accent 6" w:uiPriority="47"/>
+    <w:lsdException w:name="List Table 3 Accent 6" w:uiPriority="48"/>
+    <w:lsdException w:name="List Table 4 Accent 6" w:uiPriority="49"/>
+    <w:lsdException w:name="List Table 5 Dark Accent 6" w:uiPriority="50"/>
+    <w:lsdException w:name="List Table 6 Colorful Accent 6" w:uiPriority="51"/>
+    <w:lsdException w:name="List Table 7 Colorful Accent 6" w:uiPriority="52"/>
   </w:latentStyles>
   <w:style w:type="paragraph" w:default="1" w:styleId="Normal">
     <w:name w:val="Normal"/>
@@ -7044,7 +7345,6 @@
     <w:uiPriority w:val="99"/>
     <w:semiHidden/>
     <w:unhideWhenUsed/>
-    <w:qFormat/>
     <w:tblPr>
       <w:tblInd w:w="0" w:type="dxa"/>
       <w:tblCellMar>
@@ -7093,8 +7393,8 @@
     <w:basedOn w:val="Textbody"/>
     <w:rsid w:val="00B46391"/>
   </w:style>
-  <w:style w:type="paragraph" w:customStyle="1" w:styleId="Caption">
-    <w:name w:val="Caption"/>
+  <w:style w:type="paragraph" w:customStyle="1" w:styleId="Lgende1">
+    <w:name w:val="Légende1"/>
     <w:basedOn w:val="Standard"/>
     <w:rsid w:val="00B46391"/>
     <w:pPr>
@@ -7141,7 +7441,6 @@
     <w:uiPriority w:val="59"/>
     <w:rsid w:val="0093754A"/>
     <w:tblPr>
-      <w:tblInd w:w="0" w:type="dxa"/>
       <w:tblBorders>
         <w:top w:val="single" w:sz="4" w:space="0" w:color="auto"/>
         <w:left w:val="single" w:sz="4" w:space="0" w:color="auto"/>
@@ -7150,12 +7449,6 @@
         <w:insideH w:val="single" w:sz="4" w:space="0" w:color="auto"/>
         <w:insideV w:val="single" w:sz="4" w:space="0" w:color="auto"/>
       </w:tblBorders>
-      <w:tblCellMar>
-        <w:top w:w="0" w:type="dxa"/>
-        <w:left w:w="108" w:type="dxa"/>
-        <w:bottom w:w="0" w:type="dxa"/>
-        <w:right w:w="108" w:type="dxa"/>
-      </w:tblCellMar>
     </w:tblPr>
   </w:style>
   <w:style w:type="paragraph" w:styleId="Textedebulles">
@@ -7481,7 +7774,7 @@
 </file>
 
 <file path=customXml/itemProps1.xml><?xml version="1.0" encoding="utf-8"?>
-<ds:datastoreItem xmlns:ds="http://schemas.openxmlformats.org/officeDocument/2006/customXml" ds:itemID="{F0315E09-9343-4732-B631-606B006C0412}">
+<ds:datastoreItem xmlns:ds="http://schemas.openxmlformats.org/officeDocument/2006/customXml" ds:itemID="{8AA3984B-0F64-45E4-A02B-24DB992208B4}">
   <ds:schemaRefs>
     <ds:schemaRef ds:uri="http://schemas.openxmlformats.org/officeDocument/2006/bibliography"/>
   </ds:schemaRefs>

</xml_diff>